<commit_message>
Done with Static design
</commit_message>
<xml_diff>
--- a/Static Design Task.docx
+++ b/Static Design Task.docx
@@ -1715,24 +1715,23 @@
       </w:pPr>
       <w:r>
         <w:rPr>
-          <w:noProof/>
           <w:sz w:val="28"/>
           <w:szCs w:val="28"/>
         </w:rPr>
         <w:lastRenderedPageBreak/>
         <w:drawing>
-          <wp:anchor distT="0" distB="0" distL="114300" distR="114300" simplePos="0" relativeHeight="251692032" behindDoc="0" locked="0" layoutInCell="1" allowOverlap="1" wp14:anchorId="6B1F4A11" wp14:editId="34FB8F7D">
+          <wp:anchor distT="0" distB="0" distL="114300" distR="114300" simplePos="0" relativeHeight="251699200" behindDoc="0" locked="0" layoutInCell="1" allowOverlap="1" wp14:anchorId="5C431CA0" wp14:editId="44F348DD">
             <wp:simplePos x="0" y="0"/>
             <wp:positionH relativeFrom="margin">
               <wp:align>center</wp:align>
             </wp:positionH>
             <wp:positionV relativeFrom="paragraph">
-              <wp:posOffset>302653</wp:posOffset>
+              <wp:posOffset>3583305</wp:posOffset>
             </wp:positionV>
-            <wp:extent cx="6414135" cy="3191510"/>
-            <wp:effectExtent l="0" t="0" r="5715" b="8890"/>
+            <wp:extent cx="6816725" cy="1109345"/>
+            <wp:effectExtent l="0" t="0" r="3175" b="0"/>
             <wp:wrapSquare wrapText="bothSides"/>
-            <wp:docPr id="13" name="Picture 13"/>
+            <wp:docPr id="14" name="Picture 14"/>
             <wp:cNvGraphicFramePr>
               <a:graphicFrameLocks xmlns:a="http://schemas.openxmlformats.org/drawingml/2006/main" noChangeAspect="1"/>
             </wp:cNvGraphicFramePr>
@@ -1740,10 +1739,8 @@
               <a:graphicData uri="http://schemas.openxmlformats.org/drawingml/2006/picture">
                 <pic:pic xmlns:pic="http://schemas.openxmlformats.org/drawingml/2006/picture">
                   <pic:nvPicPr>
-                    <pic:cNvPr id="0" name="Picture 3"/>
-                    <pic:cNvPicPr>
-                      <a:picLocks noChangeAspect="1" noChangeArrowheads="1"/>
-                    </pic:cNvPicPr>
+                    <pic:cNvPr id="1" name=""/>
+                    <pic:cNvPicPr/>
                   </pic:nvPicPr>
                   <pic:blipFill>
                     <a:blip r:embed="rId9">
@@ -1753,23 +1750,18 @@
                         </a:ext>
                       </a:extLst>
                     </a:blip>
-                    <a:srcRect/>
                     <a:stretch>
                       <a:fillRect/>
                     </a:stretch>
                   </pic:blipFill>
-                  <pic:spPr bwMode="auto">
+                  <pic:spPr>
                     <a:xfrm>
                       <a:off x="0" y="0"/>
-                      <a:ext cx="6414135" cy="3191510"/>
+                      <a:ext cx="6816725" cy="1109345"/>
                     </a:xfrm>
                     <a:prstGeom prst="rect">
                       <a:avLst/>
                     </a:prstGeom>
-                    <a:noFill/>
-                    <a:ln>
-                      <a:noFill/>
-                    </a:ln>
                   </pic:spPr>
                 </pic:pic>
               </a:graphicData>
@@ -1788,55 +1780,19 @@
           <w:sz w:val="28"/>
           <w:szCs w:val="28"/>
         </w:rPr>
-        <w:t>Timer APIs:</w:t>
-      </w:r>
-    </w:p>
-    <w:p>
-      <w:pPr>
-        <w:rPr>
-          <w:sz w:val="28"/>
-          <w:szCs w:val="28"/>
-        </w:rPr>
-      </w:pPr>
-    </w:p>
-    <w:p>
-      <w:pPr>
-        <w:rPr>
-          <w:sz w:val="28"/>
-          <w:szCs w:val="28"/>
-        </w:rPr>
-      </w:pPr>
-    </w:p>
-    <w:p>
-      <w:pPr>
-        <w:pStyle w:val="ListParagraph"/>
-        <w:numPr>
-          <w:ilvl w:val="0"/>
-          <w:numId w:val="3"/>
-        </w:numPr>
-        <w:rPr>
-          <w:sz w:val="28"/>
-          <w:szCs w:val="28"/>
-        </w:rPr>
-      </w:pPr>
-      <w:r>
-        <w:rPr>
-          <w:sz w:val="28"/>
-          <w:szCs w:val="28"/>
-        </w:rPr>
         <w:drawing>
-          <wp:anchor distT="0" distB="0" distL="114300" distR="114300" simplePos="0" relativeHeight="251697152" behindDoc="0" locked="0" layoutInCell="1" allowOverlap="1" wp14:anchorId="6E38C8C0" wp14:editId="4133DEAA">
+          <wp:anchor distT="0" distB="0" distL="114300" distR="114300" simplePos="0" relativeHeight="251698176" behindDoc="0" locked="0" layoutInCell="1" allowOverlap="1" wp14:anchorId="1A015BEA" wp14:editId="2BA0BBE9">
             <wp:simplePos x="0" y="0"/>
             <wp:positionH relativeFrom="margin">
               <wp:align>center</wp:align>
             </wp:positionH>
             <wp:positionV relativeFrom="paragraph">
-              <wp:posOffset>360858</wp:posOffset>
+              <wp:posOffset>401879</wp:posOffset>
             </wp:positionV>
-            <wp:extent cx="6838861" cy="4073047"/>
-            <wp:effectExtent l="0" t="0" r="635" b="3810"/>
-            <wp:wrapNone/>
-            <wp:docPr id="19" name="Picture 19"/>
+            <wp:extent cx="6818630" cy="3181985"/>
+            <wp:effectExtent l="0" t="0" r="1270" b="0"/>
+            <wp:wrapSquare wrapText="bothSides"/>
+            <wp:docPr id="11" name="Picture 11"/>
             <wp:cNvGraphicFramePr>
               <a:graphicFrameLocks xmlns:a="http://schemas.openxmlformats.org/drawingml/2006/main" noChangeAspect="1"/>
             </wp:cNvGraphicFramePr>
@@ -1862,7 +1818,7 @@
                   <pic:spPr>
                     <a:xfrm>
                       <a:off x="0" y="0"/>
-                      <a:ext cx="6838861" cy="4073047"/>
+                      <a:ext cx="6818630" cy="3181985"/>
                     </a:xfrm>
                     <a:prstGeom prst="rect">
                       <a:avLst/>
@@ -1885,16 +1841,169 @@
           <w:sz w:val="28"/>
           <w:szCs w:val="28"/>
         </w:rPr>
+        <w:t>Timer APIs:</w:t>
+      </w:r>
+    </w:p>
+    <w:p>
+      <w:pPr>
+        <w:rPr>
+          <w:sz w:val="28"/>
+          <w:szCs w:val="28"/>
+        </w:rPr>
+      </w:pPr>
+    </w:p>
+    <w:p>
+      <w:pPr>
+        <w:rPr>
+          <w:sz w:val="28"/>
+          <w:szCs w:val="28"/>
+        </w:rPr>
+      </w:pPr>
+    </w:p>
+    <w:p>
+      <w:pPr>
+        <w:rPr>
+          <w:sz w:val="28"/>
+          <w:szCs w:val="28"/>
+        </w:rPr>
+      </w:pPr>
+    </w:p>
+    <w:p>
+      <w:pPr>
+        <w:rPr>
+          <w:sz w:val="28"/>
+          <w:szCs w:val="28"/>
+        </w:rPr>
+      </w:pPr>
+    </w:p>
+    <w:p>
+      <w:pPr>
+        <w:rPr>
+          <w:sz w:val="28"/>
+          <w:szCs w:val="28"/>
+        </w:rPr>
+      </w:pPr>
+    </w:p>
+    <w:p>
+      <w:pPr>
+        <w:rPr>
+          <w:sz w:val="28"/>
+          <w:szCs w:val="28"/>
+        </w:rPr>
+      </w:pPr>
+    </w:p>
+    <w:p>
+      <w:pPr>
+        <w:rPr>
+          <w:sz w:val="28"/>
+          <w:szCs w:val="28"/>
+        </w:rPr>
+      </w:pPr>
+    </w:p>
+    <w:p>
+      <w:pPr>
+        <w:rPr>
+          <w:sz w:val="28"/>
+          <w:szCs w:val="28"/>
+        </w:rPr>
+      </w:pPr>
+    </w:p>
+    <w:p>
+      <w:pPr>
+        <w:rPr>
+          <w:sz w:val="28"/>
+          <w:szCs w:val="28"/>
+        </w:rPr>
+      </w:pPr>
+    </w:p>
+    <w:p>
+      <w:pPr>
+        <w:rPr>
+          <w:sz w:val="28"/>
+          <w:szCs w:val="28"/>
+        </w:rPr>
+      </w:pPr>
+    </w:p>
+    <w:p>
+      <w:pPr>
+        <w:pStyle w:val="ListParagraph"/>
+        <w:numPr>
+          <w:ilvl w:val="0"/>
+          <w:numId w:val="3"/>
+        </w:numPr>
+        <w:rPr>
+          <w:sz w:val="28"/>
+          <w:szCs w:val="28"/>
+        </w:rPr>
+      </w:pPr>
+      <w:r>
+        <w:rPr>
+          <w:sz w:val="28"/>
+          <w:szCs w:val="28"/>
+        </w:rPr>
+        <w:lastRenderedPageBreak/>
         <w:t>PWM APIs:</w:t>
       </w:r>
     </w:p>
     <w:p>
       <w:pPr>
-        <w:rPr>
-          <w:sz w:val="28"/>
-          <w:szCs w:val="28"/>
-        </w:rPr>
-      </w:pPr>
+        <w:pStyle w:val="ListParagraph"/>
+        <w:rPr>
+          <w:sz w:val="28"/>
+          <w:szCs w:val="28"/>
+        </w:rPr>
+      </w:pPr>
+      <w:r>
+        <w:drawing>
+          <wp:anchor distT="0" distB="0" distL="114300" distR="114300" simplePos="0" relativeHeight="251700224" behindDoc="0" locked="0" layoutInCell="1" allowOverlap="1" wp14:anchorId="3D71F5DF" wp14:editId="2CADF33D">
+            <wp:simplePos x="0" y="0"/>
+            <wp:positionH relativeFrom="column">
+              <wp:posOffset>0</wp:posOffset>
+            </wp:positionH>
+            <wp:positionV relativeFrom="paragraph">
+              <wp:posOffset>635</wp:posOffset>
+            </wp:positionV>
+            <wp:extent cx="5943600" cy="3462655"/>
+            <wp:effectExtent l="0" t="0" r="0" b="4445"/>
+            <wp:wrapSquare wrapText="bothSides"/>
+            <wp:docPr id="15" name="Picture 15"/>
+            <wp:cNvGraphicFramePr>
+              <a:graphicFrameLocks xmlns:a="http://schemas.openxmlformats.org/drawingml/2006/main" noChangeAspect="1"/>
+            </wp:cNvGraphicFramePr>
+            <a:graphic xmlns:a="http://schemas.openxmlformats.org/drawingml/2006/main">
+              <a:graphicData uri="http://schemas.openxmlformats.org/drawingml/2006/picture">
+                <pic:pic xmlns:pic="http://schemas.openxmlformats.org/drawingml/2006/picture">
+                  <pic:nvPicPr>
+                    <pic:cNvPr id="1" name=""/>
+                    <pic:cNvPicPr/>
+                  </pic:nvPicPr>
+                  <pic:blipFill>
+                    <a:blip r:embed="rId11">
+                      <a:extLst>
+                        <a:ext uri="{28A0092B-C50C-407E-A947-70E740481C1C}">
+                          <a14:useLocalDpi xmlns:a14="http://schemas.microsoft.com/office/drawing/2010/main" val="0"/>
+                        </a:ext>
+                      </a:extLst>
+                    </a:blip>
+                    <a:stretch>
+                      <a:fillRect/>
+                    </a:stretch>
+                  </pic:blipFill>
+                  <pic:spPr>
+                    <a:xfrm>
+                      <a:off x="0" y="0"/>
+                      <a:ext cx="5943600" cy="3462655"/>
+                    </a:xfrm>
+                    <a:prstGeom prst="rect">
+                      <a:avLst/>
+                    </a:prstGeom>
+                  </pic:spPr>
+                </pic:pic>
+              </a:graphicData>
+            </a:graphic>
+          </wp:anchor>
+        </w:drawing>
+      </w:r>
     </w:p>
     <w:p>
       <w:pPr>
@@ -1940,10 +2049,10 @@
       </w:pPr>
       <w:r>
         <w:rPr>
-          <w:sz w:val="28"/>
-          <w:szCs w:val="28"/>
-        </w:rPr>
-        <w:lastRenderedPageBreak/>
+          <w:noProof/>
+          <w:sz w:val="28"/>
+          <w:szCs w:val="28"/>
+        </w:rPr>
         <w:drawing>
           <wp:anchor distT="0" distB="0" distL="114300" distR="114300" simplePos="0" relativeHeight="251695104" behindDoc="0" locked="0" layoutInCell="1" allowOverlap="1" wp14:anchorId="3C797C63" wp14:editId="33AE3814">
             <wp:simplePos x="0" y="0"/>
@@ -1968,7 +2077,7 @@
                     <pic:cNvPicPr/>
                   </pic:nvPicPr>
                   <pic:blipFill>
-                    <a:blip r:embed="rId11">
+                    <a:blip r:embed="rId12">
                       <a:extLst>
                         <a:ext uri="{28A0092B-C50C-407E-A947-70E740481C1C}">
                           <a14:useLocalDpi xmlns:a14="http://schemas.microsoft.com/office/drawing/2010/main" val="0"/>
@@ -2070,24 +2179,29 @@
       </w:r>
     </w:p>
     <w:p>
+      <w:pPr>
+        <w:pStyle w:val="ListParagraph"/>
+        <w:ind w:left="1440"/>
+      </w:pPr>
       <w:r>
         <w:rPr>
+          <w:noProof/>
           <w:sz w:val="28"/>
           <w:szCs w:val="28"/>
         </w:rPr>
         <w:drawing>
-          <wp:anchor distT="0" distB="0" distL="114300" distR="114300" simplePos="0" relativeHeight="251694080" behindDoc="0" locked="0" layoutInCell="1" allowOverlap="1" wp14:anchorId="6436EE71" wp14:editId="2BF1B086">
+          <wp:anchor distT="0" distB="0" distL="114300" distR="114300" simplePos="0" relativeHeight="251701248" behindDoc="0" locked="0" layoutInCell="1" allowOverlap="1" wp14:anchorId="425742FB" wp14:editId="3D5E3E18">
             <wp:simplePos x="0" y="0"/>
             <wp:positionH relativeFrom="margin">
               <wp:align>center</wp:align>
             </wp:positionH>
             <wp:positionV relativeFrom="paragraph">
-              <wp:posOffset>30810</wp:posOffset>
+              <wp:posOffset>140970</wp:posOffset>
             </wp:positionV>
-            <wp:extent cx="4074567" cy="3877118"/>
-            <wp:effectExtent l="0" t="0" r="2540" b="9525"/>
-            <wp:wrapNone/>
-            <wp:docPr id="17" name="Picture 17"/>
+            <wp:extent cx="4756150" cy="3549015"/>
+            <wp:effectExtent l="0" t="0" r="6350" b="0"/>
+            <wp:wrapSquare wrapText="bothSides"/>
+            <wp:docPr id="20" name="Picture 20"/>
             <wp:cNvGraphicFramePr>
               <a:graphicFrameLocks xmlns:a="http://schemas.openxmlformats.org/drawingml/2006/main" noChangeAspect="1"/>
             </wp:cNvGraphicFramePr>
@@ -2099,7 +2213,7 @@
                     <pic:cNvPicPr/>
                   </pic:nvPicPr>
                   <pic:blipFill>
-                    <a:blip r:embed="rId12">
+                    <a:blip r:embed="rId13">
                       <a:extLst>
                         <a:ext uri="{28A0092B-C50C-407E-A947-70E740481C1C}">
                           <a14:useLocalDpi xmlns:a14="http://schemas.microsoft.com/office/drawing/2010/main" val="0"/>
@@ -2113,7 +2227,7 @@
                   <pic:spPr>
                     <a:xfrm>
                       <a:off x="0" y="0"/>
-                      <a:ext cx="4074567" cy="3877118"/>
+                      <a:ext cx="4756150" cy="3549015"/>
                     </a:xfrm>
                     <a:prstGeom prst="rect">
                       <a:avLst/>
@@ -2200,6 +2314,30 @@
     </w:p>
     <w:p>
       <w:pPr>
+        <w:tabs>
+          <w:tab w:val="left" w:pos="8559"/>
+        </w:tabs>
+        <w:jc w:val="right"/>
+      </w:pPr>
+    </w:p>
+    <w:p>
+      <w:pPr>
+        <w:tabs>
+          <w:tab w:val="left" w:pos="8559"/>
+        </w:tabs>
+        <w:jc w:val="right"/>
+      </w:pPr>
+    </w:p>
+    <w:p>
+      <w:pPr>
+        <w:tabs>
+          <w:tab w:val="left" w:pos="8559"/>
+        </w:tabs>
+        <w:jc w:val="right"/>
+      </w:pPr>
+    </w:p>
+    <w:p>
+      <w:pPr>
         <w:pStyle w:val="ListParagraph"/>
         <w:numPr>
           <w:ilvl w:val="0"/>
@@ -2256,6 +2394,9 @@
         <w:ind w:left="1080"/>
       </w:pPr>
       <w:r>
+        <w:rPr>
+          <w:noProof/>
+        </w:rPr>
         <w:drawing>
           <wp:anchor distT="0" distB="0" distL="114300" distR="114300" simplePos="0" relativeHeight="251696128" behindDoc="0" locked="0" layoutInCell="1" allowOverlap="1" wp14:anchorId="24519B03" wp14:editId="0B413A53">
             <wp:simplePos x="0" y="0"/>
@@ -2280,7 +2421,7 @@
                     <pic:cNvPicPr/>
                   </pic:nvPicPr>
                   <pic:blipFill>
-                    <a:blip r:embed="rId13">
+                    <a:blip r:embed="rId14">
                       <a:extLst>
                         <a:ext uri="{28A0092B-C50C-407E-A947-70E740481C1C}">
                           <a14:useLocalDpi xmlns:a14="http://schemas.microsoft.com/office/drawing/2010/main" val="0"/>

</xml_diff>